<commit_message>
katalog poziadaviek 3. description update
</commit_message>
<xml_diff>
--- a/dokumenty/Katalog poziadaviek DSPV.docx
+++ b/dokumenty/Katalog poziadaviek DSPV.docx
@@ -366,8 +366,6 @@
         </w:rPr>
         <w:fldChar w:fldCharType="separate"/>
       </w:r>
-      <w:bookmarkStart w:id="0" w:name="_GoBack"/>
-      <w:bookmarkEnd w:id="0"/>
       <w:r>
         <w:rPr>
           <w:noProof/>
@@ -2871,118 +2869,118 @@
       <w:pPr>
         <w:pStyle w:val="Heading1"/>
       </w:pPr>
-      <w:bookmarkStart w:id="1" w:name="_Toc276250725"/>
+      <w:bookmarkStart w:id="0" w:name="_Toc276250725"/>
       <w:r>
         <w:lastRenderedPageBreak/>
         <w:t>Úvod</w:t>
       </w:r>
+      <w:bookmarkEnd w:id="0"/>
+    </w:p>
+    <w:p>
+      <w:pPr>
+        <w:pStyle w:val="Heading2"/>
+      </w:pPr>
+      <w:bookmarkStart w:id="1" w:name="_Toc276250726"/>
+      <w:r>
+        <w:t>Predmet špecifikácie</w:t>
+      </w:r>
       <w:bookmarkEnd w:id="1"/>
     </w:p>
     <w:p>
       <w:pPr>
+        <w:pStyle w:val="NoSpacing"/>
+        <w:rPr>
+          <w:lang w:eastAsia="sk-SK"/>
+        </w:rPr>
+      </w:pPr>
+      <w:r>
+        <w:rPr>
+          <w:lang w:eastAsia="sk-SK"/>
+        </w:rPr>
+        <w:t>Táto špecifikácia požiadaviek na softvér (ďalej ŠPS) po</w:t>
+      </w:r>
+      <w:r>
+        <w:rPr>
+          <w:lang w:eastAsia="sk-SK"/>
+        </w:rPr>
+        <w:t xml:space="preserve">pisuje používateľské a funkčné </w:t>
+      </w:r>
+      <w:r>
+        <w:rPr>
+          <w:lang w:eastAsia="sk-SK"/>
+        </w:rPr>
+        <w:t>poži</w:t>
+      </w:r>
+      <w:r>
+        <w:rPr>
+          <w:lang w:eastAsia="sk-SK"/>
+        </w:rPr>
+        <w:t>adavky didaktického systému na výuku prevodov jednotiek pre žiakov SŠ</w:t>
+      </w:r>
+      <w:r>
+        <w:rPr>
+          <w:lang w:eastAsia="sk-SK"/>
+        </w:rPr>
+        <w:t xml:space="preserve"> (ďalej DSPV)</w:t>
+      </w:r>
+      <w:r>
+        <w:rPr>
+          <w:lang w:eastAsia="sk-SK"/>
+        </w:rPr>
+        <w:t xml:space="preserve">. Špecifikácia je súčasťou </w:t>
+      </w:r>
+      <w:r>
+        <w:rPr>
+          <w:lang w:eastAsia="sk-SK"/>
+        </w:rPr>
+        <w:t>ústnej dohody</w:t>
+      </w:r>
+      <w:r>
+        <w:rPr>
+          <w:lang w:eastAsia="sk-SK"/>
+        </w:rPr>
+        <w:t xml:space="preserve"> medzi </w:t>
+      </w:r>
+      <w:r>
+        <w:rPr>
+          <w:lang w:eastAsia="sk-SK"/>
+        </w:rPr>
+        <w:t xml:space="preserve">objednávateľom </w:t>
+      </w:r>
+      <w:r>
+        <w:rPr>
+          <w:lang w:eastAsia="sk-SK"/>
+        </w:rPr>
+        <w:t xml:space="preserve">a dodávateľom. Bude slúžiť </w:t>
+      </w:r>
+      <w:r>
+        <w:rPr>
+          <w:lang w:eastAsia="sk-SK"/>
+        </w:rPr>
+        <w:t xml:space="preserve">aj </w:t>
+      </w:r>
+      <w:r>
+        <w:rPr>
+          <w:lang w:eastAsia="sk-SK"/>
+        </w:rPr>
+        <w:t>ako východisko pre vyhodnocovanie správnosti softvéru.</w:t>
+      </w:r>
+    </w:p>
+    <w:p>
+      <w:pPr>
         <w:pStyle w:val="Heading2"/>
-      </w:pPr>
-      <w:bookmarkStart w:id="2" w:name="_Toc276250726"/>
-      <w:r>
-        <w:t>Predmet špecifikácie</w:t>
+        <w:rPr>
+          <w:lang w:eastAsia="sk-SK"/>
+        </w:rPr>
+      </w:pPr>
+      <w:bookmarkStart w:id="2" w:name="_Toc276250727"/>
+      <w:r>
+        <w:rPr>
+          <w:lang w:eastAsia="sk-SK"/>
+        </w:rPr>
+        <w:t>Rozsah projektu a funkcie systému</w:t>
       </w:r>
       <w:bookmarkEnd w:id="2"/>
-    </w:p>
-    <w:p>
-      <w:pPr>
-        <w:pStyle w:val="NoSpacing"/>
-        <w:rPr>
-          <w:lang w:eastAsia="sk-SK"/>
-        </w:rPr>
-      </w:pPr>
-      <w:r>
-        <w:rPr>
-          <w:lang w:eastAsia="sk-SK"/>
-        </w:rPr>
-        <w:t>Táto špecifikácia požiadaviek na softvér (ďalej ŠPS) po</w:t>
-      </w:r>
-      <w:r>
-        <w:rPr>
-          <w:lang w:eastAsia="sk-SK"/>
-        </w:rPr>
-        <w:t xml:space="preserve">pisuje používateľské a funkčné </w:t>
-      </w:r>
-      <w:r>
-        <w:rPr>
-          <w:lang w:eastAsia="sk-SK"/>
-        </w:rPr>
-        <w:t>poži</w:t>
-      </w:r>
-      <w:r>
-        <w:rPr>
-          <w:lang w:eastAsia="sk-SK"/>
-        </w:rPr>
-        <w:t>adavky didaktického systému na výuku prevodov jednotiek pre žiakov SŠ</w:t>
-      </w:r>
-      <w:r>
-        <w:rPr>
-          <w:lang w:eastAsia="sk-SK"/>
-        </w:rPr>
-        <w:t xml:space="preserve"> (ďalej DSPV)</w:t>
-      </w:r>
-      <w:r>
-        <w:rPr>
-          <w:lang w:eastAsia="sk-SK"/>
-        </w:rPr>
-        <w:t xml:space="preserve">. Špecifikácia je súčasťou </w:t>
-      </w:r>
-      <w:r>
-        <w:rPr>
-          <w:lang w:eastAsia="sk-SK"/>
-        </w:rPr>
-        <w:t>ústnej dohody</w:t>
-      </w:r>
-      <w:r>
-        <w:rPr>
-          <w:lang w:eastAsia="sk-SK"/>
-        </w:rPr>
-        <w:t xml:space="preserve"> medzi </w:t>
-      </w:r>
-      <w:r>
-        <w:rPr>
-          <w:lang w:eastAsia="sk-SK"/>
-        </w:rPr>
-        <w:t xml:space="preserve">objednávateľom </w:t>
-      </w:r>
-      <w:r>
-        <w:rPr>
-          <w:lang w:eastAsia="sk-SK"/>
-        </w:rPr>
-        <w:t xml:space="preserve">a dodávateľom. Bude slúžiť </w:t>
-      </w:r>
-      <w:r>
-        <w:rPr>
-          <w:lang w:eastAsia="sk-SK"/>
-        </w:rPr>
-        <w:t xml:space="preserve">aj </w:t>
-      </w:r>
-      <w:r>
-        <w:rPr>
-          <w:lang w:eastAsia="sk-SK"/>
-        </w:rPr>
-        <w:t>ako východisko pre vyhodnocovanie správnosti softvéru.</w:t>
-      </w:r>
-    </w:p>
-    <w:p>
-      <w:pPr>
-        <w:pStyle w:val="Heading2"/>
-        <w:rPr>
-          <w:lang w:eastAsia="sk-SK"/>
-        </w:rPr>
-      </w:pPr>
-      <w:bookmarkStart w:id="3" w:name="_Toc276250727"/>
-      <w:r>
-        <w:rPr>
-          <w:lang w:eastAsia="sk-SK"/>
-        </w:rPr>
-        <w:t>Rozsah projektu a funkcie systému</w:t>
-      </w:r>
-      <w:bookmarkEnd w:id="3"/>
     </w:p>
     <w:p>
       <w:pPr>
@@ -3080,7 +3078,7 @@
           <w:lang w:eastAsia="sk-SK"/>
         </w:rPr>
       </w:pPr>
-      <w:bookmarkStart w:id="4" w:name="_Toc276250728"/>
+      <w:bookmarkStart w:id="3" w:name="_Toc276250728"/>
       <w:r>
         <w:rPr>
           <w:rFonts w:eastAsia="Times New Roman"/>
@@ -3088,7 +3086,7 @@
         </w:rPr>
         <w:t>Slovník pojmov, skratky</w:t>
       </w:r>
-      <w:bookmarkEnd w:id="4"/>
+      <w:bookmarkEnd w:id="3"/>
     </w:p>
     <w:tbl>
       <w:tblPr>
@@ -3291,20 +3289,174 @@
       <w:pPr>
         <w:pStyle w:val="Heading1"/>
       </w:pPr>
-      <w:bookmarkStart w:id="5" w:name="_Toc276250729"/>
+      <w:bookmarkStart w:id="4" w:name="_Toc276250729"/>
       <w:r>
         <w:lastRenderedPageBreak/>
         <w:t>Celkový opis</w:t>
       </w:r>
+      <w:bookmarkEnd w:id="4"/>
+    </w:p>
+    <w:p>
+      <w:pPr>
+        <w:pStyle w:val="Heading2"/>
+      </w:pPr>
+      <w:bookmarkStart w:id="5" w:name="_Toc276250730"/>
+      <w:r>
+        <w:t>Kontext systému</w:t>
+      </w:r>
       <w:bookmarkEnd w:id="5"/>
     </w:p>
     <w:p>
       <w:pPr>
+        <w:pStyle w:val="NoSpacing"/>
+      </w:pPr>
+      <w:r>
+        <w:t>DSPV predstavuje</w:t>
+      </w:r>
+      <w:r>
+        <w:t xml:space="preserve"> viacužívateľské</w:t>
+      </w:r>
+      <w:r>
+        <w:t xml:space="preserve"> webovské rozhranie pre  žiakov stredných škôl na zdokonalenie práce s prevodmi </w:t>
+      </w:r>
+      <w:r>
+        <w:t>jednotiek. Systém budú využívať žiaci</w:t>
+      </w:r>
+      <w:r>
+        <w:t xml:space="preserve"> stredných </w:t>
+      </w:r>
+      <w:r>
+        <w:t>S</w:t>
+      </w:r>
+      <w:r>
+        <w:t>Š</w:t>
+      </w:r>
+      <w:r>
+        <w:t xml:space="preserve"> 1. ročníka</w:t>
+      </w:r>
+      <w:r>
+        <w:t>, ako aj učitelia.</w:t>
+      </w:r>
+    </w:p>
+    <w:p>
+      <w:pPr>
+        <w:pStyle w:val="NoSpacing"/>
+      </w:pPr>
+    </w:p>
+    <w:p>
+      <w:pPr>
+        <w:pStyle w:val="NoSpacing"/>
+      </w:pPr>
+      <w:r>
+        <w:t xml:space="preserve">Učiteľ </w:t>
+      </w:r>
+      <w:r>
+        <w:t xml:space="preserve">môže </w:t>
+      </w:r>
+      <w:r>
+        <w:t xml:space="preserve">po registrácii do systému </w:t>
+      </w:r>
+      <w:r>
+        <w:t>vytvárať skupiny, kde</w:t>
+      </w:r>
+      <w:r>
+        <w:t xml:space="preserve"> bude mať prístup </w:t>
+      </w:r>
+      <w:r>
+        <w:t xml:space="preserve">k výsledkom a </w:t>
+      </w:r>
+      <w:r>
+        <w:t>štatistikám</w:t>
+      </w:r>
+      <w:r>
+        <w:t xml:space="preserve"> svojich žiakov. </w:t>
+      </w:r>
+      <w:r>
+        <w:t xml:space="preserve">Učiteľ môže v skupine zadať päťminutovky, </w:t>
+      </w:r>
+      <w:r>
+        <w:t>ktor</w:t>
+      </w:r>
+      <w:r>
+        <w:t>é</w:t>
+      </w:r>
+      <w:r>
+        <w:t xml:space="preserve"> </w:t>
+      </w:r>
+      <w:r>
+        <w:t>budú</w:t>
+      </w:r>
+      <w:r>
+        <w:t xml:space="preserve"> vygenerovan</w:t>
+      </w:r>
+      <w:r>
+        <w:t>é</w:t>
+      </w:r>
+      <w:r>
+        <w:t xml:space="preserve"> automaticky</w:t>
+      </w:r>
+      <w:r>
+        <w:t>.</w:t>
+      </w:r>
+    </w:p>
+    <w:p>
+      <w:pPr>
+        <w:pStyle w:val="NoSpacing"/>
+      </w:pPr>
+    </w:p>
+    <w:p>
+      <w:pPr>
+        <w:pStyle w:val="NoSpacing"/>
+      </w:pPr>
+      <w:r>
+        <w:t xml:space="preserve">Žiak </w:t>
+      </w:r>
+      <w:r>
+        <w:t>si pri registrácii vyberie skupinu</w:t>
+      </w:r>
+      <w:r>
+        <w:t>,</w:t>
+      </w:r>
+      <w:r>
+        <w:t xml:space="preserve"> ktorú vytvoril jeho</w:t>
+      </w:r>
+      <w:r>
+        <w:t xml:space="preserve"> učiteľ.</w:t>
+      </w:r>
+      <w:r>
+        <w:t xml:space="preserve"> Po prihlásení môže žiak začať riešiť príklady, alebo riešiť aktuálne zadanú päťminutovku. Príklady </w:t>
+      </w:r>
+      <w:r>
+        <w:t>budú pozostávať len z veličín, ktoré</w:t>
+      </w:r>
+      <w:r>
+        <w:t xml:space="preserve"> žiak</w:t>
+      </w:r>
+      <w:r>
+        <w:t xml:space="preserve"> pozná zo základnej školy</w:t>
+      </w:r>
+      <w:r>
+        <w:t xml:space="preserve"> (viď prílohu A)</w:t>
+      </w:r>
+      <w:r>
+        <w:t xml:space="preserve">. </w:t>
+      </w:r>
+    </w:p>
+    <w:p>
+      <w:pPr>
+        <w:pStyle w:val="NoSpacing"/>
+        <w:rPr>
+          <w:rFonts w:ascii="Times New Roman" w:hAnsi="Times New Roman"/>
+        </w:rPr>
+      </w:pPr>
+    </w:p>
+    <w:p>
+      <w:pPr>
         <w:pStyle w:val="Heading2"/>
       </w:pPr>
-      <w:bookmarkStart w:id="6" w:name="_Toc276250730"/>
-      <w:r>
-        <w:t>Kontext systému</w:t>
+      <w:bookmarkStart w:id="6" w:name="_Toc276250731"/>
+      <w:r>
+        <w:t>Funkcie systému</w:t>
       </w:r>
       <w:bookmarkEnd w:id="6"/>
     </w:p>
@@ -3313,232 +3465,78 @@
         <w:pStyle w:val="NoSpacing"/>
       </w:pPr>
       <w:r>
-        <w:t>DSPV predstavuje</w:t>
-      </w:r>
-      <w:r>
-        <w:t xml:space="preserve"> viacužívateľské</w:t>
-      </w:r>
-      <w:r>
-        <w:t xml:space="preserve"> webovské rozhranie pre  žiakov stredných škôl na zdokonalenie práce s prevodmi </w:t>
-      </w:r>
-      <w:r>
-        <w:t>jednotiek. Systém budú využívať žiaci</w:t>
-      </w:r>
-      <w:r>
-        <w:t xml:space="preserve"> stredných </w:t>
-      </w:r>
-      <w:r>
-        <w:t>S</w:t>
-      </w:r>
-      <w:r>
-        <w:t>Š</w:t>
-      </w:r>
-      <w:r>
-        <w:t xml:space="preserve"> 1. ročníka</w:t>
-      </w:r>
-      <w:r>
-        <w:t>, ako aj učitelia.</w:t>
+        <w:t>Hlavnou úlohou webovej aplikácie je poskytnúť učiteľom nástroj na testovanie žiakov 1. ročníka stredných škôl</w:t>
+      </w:r>
+      <w:r>
+        <w:t xml:space="preserve"> z premien jednotiek, ktoré by mali poznať zo základnej školy.</w:t>
+      </w:r>
+      <w:r>
+        <w:t xml:space="preserve"> Učiteľ môže zadávať päťminútovky pre študentov, ktoré môže ukončiť a následne si pozrieť výsledky päťminútovky. </w:t>
+      </w:r>
+      <w:r>
+        <w:t>Ďalšou funkciou systému je, že žiak sa môže zdokonalovať v premieňaní jednotiek aj samostatne – riešením automaticky vygenerovaných úloh</w:t>
+      </w:r>
+      <w:r>
+        <w:t xml:space="preserve"> na prevod jednotiek</w:t>
+      </w:r>
+      <w:r>
+        <w:t>.</w:t>
       </w:r>
     </w:p>
     <w:p>
       <w:pPr>
         <w:pStyle w:val="NoSpacing"/>
       </w:pPr>
+      <w:r>
+        <w:t>Učiteľ bude môcť vytvárať skupiny</w:t>
+      </w:r>
+      <w:r>
+        <w:t xml:space="preserve">. Tie budú mať názov a kľúč, ktoré učiteľ povie študentom, ktorých chce v danej skupine. </w:t>
+      </w:r>
+      <w:r>
+        <w:t>Študenti</w:t>
+      </w:r>
+      <w:r>
+        <w:t xml:space="preserve"> sa budú pri registrácii pridávať do učiteľom vytvorenej skupiny. Učitelia si budú</w:t>
+      </w:r>
+      <w:r>
+        <w:t xml:space="preserve"> môcť prezerať riešenia jednotlivých študentov a</w:t>
+      </w:r>
+      <w:r>
+        <w:t xml:space="preserve"> štatistiky</w:t>
+      </w:r>
+      <w:r>
+        <w:t xml:space="preserve"> celej študijnej skupiny (napr. triedy), v ktorej sú študenti prihlásení.</w:t>
+      </w:r>
     </w:p>
     <w:p>
       <w:pPr>
         <w:pStyle w:val="NoSpacing"/>
       </w:pPr>
       <w:r>
-        <w:t xml:space="preserve">Učiteľ </w:t>
-      </w:r>
-      <w:r>
-        <w:t xml:space="preserve">môže </w:t>
-      </w:r>
-      <w:r>
-        <w:t xml:space="preserve">po registrácii do systému </w:t>
-      </w:r>
-      <w:r>
-        <w:t>vytvárať skupiny, kde</w:t>
-      </w:r>
-      <w:r>
-        <w:t xml:space="preserve"> bude mať prístup </w:t>
-      </w:r>
-      <w:r>
-        <w:t xml:space="preserve">k výsledkom a </w:t>
-      </w:r>
-      <w:r>
-        <w:t>štatistikám</w:t>
-      </w:r>
-      <w:r>
-        <w:t xml:space="preserve"> svojich žiakov. </w:t>
-      </w:r>
-      <w:r>
-        <w:t xml:space="preserve">Učiteľ môže v skupine zadať päťminutovky, </w:t>
-      </w:r>
-      <w:r>
-        <w:t>ktor</w:t>
-      </w:r>
-      <w:r>
-        <w:t>é</w:t>
-      </w:r>
-      <w:r>
-        <w:t xml:space="preserve"> </w:t>
-      </w:r>
-      <w:r>
-        <w:t>budú</w:t>
-      </w:r>
-      <w:r>
-        <w:t xml:space="preserve"> vygenerovan</w:t>
-      </w:r>
-      <w:r>
-        <w:t>é</w:t>
-      </w:r>
-      <w:r>
-        <w:t xml:space="preserve"> automaticky</w:t>
-      </w:r>
-      <w:r>
-        <w:t>.</w:t>
+        <w:t>Učitelia budú môcť mazať študentov zo skupiny –</w:t>
+      </w:r>
+      <w:r>
+        <w:t xml:space="preserve"> tým vymažú študenta zo systému a môže sa registrovať znova.</w:t>
       </w:r>
     </w:p>
     <w:p>
       <w:pPr>
         <w:pStyle w:val="NoSpacing"/>
       </w:pPr>
-    </w:p>
-    <w:p>
-      <w:pPr>
-        <w:pStyle w:val="NoSpacing"/>
-      </w:pPr>
-      <w:r>
-        <w:t xml:space="preserve">Žiak </w:t>
-      </w:r>
-      <w:r>
-        <w:t>si pri registrácii vyberie skupinu</w:t>
-      </w:r>
-      <w:r>
-        <w:t>,</w:t>
-      </w:r>
-      <w:r>
-        <w:t xml:space="preserve"> ktorú vytvoril jeho</w:t>
-      </w:r>
-      <w:r>
-        <w:t xml:space="preserve"> učiteľ.</w:t>
-      </w:r>
-      <w:r>
-        <w:t xml:space="preserve"> Po prihlásení môže žiak začať riešiť príklady, alebo riešiť aktuálne zadanú päťminutovku. Príklady </w:t>
-      </w:r>
-      <w:r>
-        <w:t>budú pozostávať len z veličín, ktoré</w:t>
-      </w:r>
-      <w:r>
-        <w:t xml:space="preserve"> žiak</w:t>
-      </w:r>
-      <w:r>
-        <w:t xml:space="preserve"> pozná zo základnej školy</w:t>
-      </w:r>
-      <w:r>
-        <w:t xml:space="preserve"> (viď prílohu A)</w:t>
-      </w:r>
-      <w:r>
-        <w:t xml:space="preserve">. </w:t>
-      </w:r>
-    </w:p>
-    <w:p>
-      <w:pPr>
-        <w:pStyle w:val="NoSpacing"/>
-        <w:rPr>
-          <w:rFonts w:ascii="Times New Roman" w:hAnsi="Times New Roman"/>
-        </w:rPr>
-      </w:pPr>
+      <w:r>
+        <w:t>Študenti aj učitelia sa budú môcť registrovať, pre prístup k jednotlivým funkciám. Systémový administrátor ich môže mazať, pričom sa vymažú aj dáta súvisiace s nimi (napr. keď vymaže učiteľa, tak sa zmažú aj jeho skupiny, študenti v skupinách a ich riešenia).</w:t>
+      </w:r>
     </w:p>
     <w:p>
       <w:pPr>
         <w:pStyle w:val="Heading2"/>
       </w:pPr>
-      <w:bookmarkStart w:id="7" w:name="_Toc276250731"/>
-      <w:r>
-        <w:t>Funkcie systému</w:t>
+      <w:bookmarkStart w:id="7" w:name="_Toc276250732"/>
+      <w:r>
+        <w:t>Špecifiká jednotlivých typov používateľov</w:t>
       </w:r>
       <w:bookmarkEnd w:id="7"/>
-    </w:p>
-    <w:p>
-      <w:pPr>
-        <w:pStyle w:val="NoSpacing"/>
-      </w:pPr>
-      <w:r>
-        <w:t>Hlavnou úlohou webovej aplikácie je poskytnúť učiteľom nástroj na testovanie žiakov 1. ročníka stredných škôl</w:t>
-      </w:r>
-      <w:r>
-        <w:t xml:space="preserve"> z premien jednotiek, ktoré by mali poznať zo základnej školy.</w:t>
-      </w:r>
-      <w:r>
-        <w:t xml:space="preserve"> Učiteľ môže zadávať päťminútovky pre študentov, ktoré môže ukončiť a následne si pozrieť výsledky päťminútovky. </w:t>
-      </w:r>
-      <w:r>
-        <w:t>Ďalšou funkciou systému je, že žiak sa môže zdokonalovať v premieňaní jednotiek aj samostatne – riešením automaticky vygenerovaných úloh</w:t>
-      </w:r>
-      <w:r>
-        <w:t xml:space="preserve"> na prevod jednotiek</w:t>
-      </w:r>
-      <w:r>
-        <w:t>.</w:t>
-      </w:r>
-    </w:p>
-    <w:p>
-      <w:pPr>
-        <w:pStyle w:val="NoSpacing"/>
-      </w:pPr>
-      <w:r>
-        <w:t>Učiteľ bude môcť vytvárať skupiny</w:t>
-      </w:r>
-      <w:r>
-        <w:t xml:space="preserve">. Tie budú mať názov a kľúč, ktoré učiteľ povie študentom, ktorých chce v danej skupine. </w:t>
-      </w:r>
-      <w:r>
-        <w:t>Študenti</w:t>
-      </w:r>
-      <w:r>
-        <w:t xml:space="preserve"> sa budú pri registrácii pridávať do učiteľom vytvorenej skupiny. Učitelia si budú</w:t>
-      </w:r>
-      <w:r>
-        <w:t xml:space="preserve"> môcť prezerať riešenia jednotlivých študentov a</w:t>
-      </w:r>
-      <w:r>
-        <w:t xml:space="preserve"> štatistiky</w:t>
-      </w:r>
-      <w:r>
-        <w:t xml:space="preserve"> celej študijnej skupiny (napr. triedy), v ktorej sú študenti prihlásení.</w:t>
-      </w:r>
-    </w:p>
-    <w:p>
-      <w:pPr>
-        <w:pStyle w:val="NoSpacing"/>
-      </w:pPr>
-      <w:r>
-        <w:t>Učitelia budú môcť mazať študentov zo skupiny –</w:t>
-      </w:r>
-      <w:r>
-        <w:t xml:space="preserve"> tým vymažú študenta zo systému a môže sa registrovať znova.</w:t>
-      </w:r>
-    </w:p>
-    <w:p>
-      <w:pPr>
-        <w:pStyle w:val="NoSpacing"/>
-      </w:pPr>
-      <w:r>
-        <w:t>Študenti aj učitelia sa budú môcť registrovať, pre prístup k jednotlivým funkciám. Systémový administrátor ich môže mazať, pričom sa vymažú aj dáta súvisiace s nimi (napr. keď vymaže učiteľa, tak sa zmažú aj jeho skupiny, študenti v skupinách a ich riešenia).</w:t>
-      </w:r>
-    </w:p>
-    <w:p>
-      <w:pPr>
-        <w:pStyle w:val="Heading2"/>
-      </w:pPr>
-      <w:bookmarkStart w:id="8" w:name="_Toc276250732"/>
-      <w:r>
-        <w:t>Špecifiká jednotlivých typov používateľov</w:t>
-      </w:r>
-      <w:bookmarkEnd w:id="8"/>
     </w:p>
     <w:tbl>
       <w:tblPr>
@@ -3691,11 +3689,11 @@
       <w:pPr>
         <w:pStyle w:val="Heading2"/>
       </w:pPr>
-      <w:bookmarkStart w:id="9" w:name="_Toc276250733"/>
+      <w:bookmarkStart w:id="8" w:name="_Toc276250733"/>
       <w:r>
         <w:t>Systémové rozhrania</w:t>
       </w:r>
-      <w:bookmarkEnd w:id="9"/>
+      <w:bookmarkEnd w:id="8"/>
     </w:p>
     <w:tbl>
       <w:tblPr>
@@ -3760,35 +3758,35 @@
       <w:pPr>
         <w:pStyle w:val="Heading2"/>
       </w:pPr>
-      <w:bookmarkStart w:id="10" w:name="_Toc276250734"/>
+      <w:bookmarkStart w:id="9" w:name="_Toc276250734"/>
       <w:r>
         <w:lastRenderedPageBreak/>
         <w:t>Hardvérové  rozhrania</w:t>
       </w:r>
+      <w:bookmarkEnd w:id="9"/>
+    </w:p>
+    <w:p>
+      <w:pPr>
+        <w:pStyle w:val="NoSpacing"/>
+      </w:pPr>
+      <w:r>
+        <w:t>Systém neobsahuje žiadne hardvérové rozhrania.</w:t>
+      </w:r>
+    </w:p>
+    <w:p>
+      <w:pPr>
+        <w:pStyle w:val="NoSpacing"/>
+      </w:pPr>
+    </w:p>
+    <w:p>
+      <w:pPr>
+        <w:pStyle w:val="Heading2"/>
+      </w:pPr>
+      <w:bookmarkStart w:id="10" w:name="_Toc276250735"/>
+      <w:r>
+        <w:t>Softvérové rozhrania</w:t>
+      </w:r>
       <w:bookmarkEnd w:id="10"/>
-    </w:p>
-    <w:p>
-      <w:pPr>
-        <w:pStyle w:val="NoSpacing"/>
-      </w:pPr>
-      <w:r>
-        <w:t>Systém neobsahuje žiadne hardvérové rozhrania.</w:t>
-      </w:r>
-    </w:p>
-    <w:p>
-      <w:pPr>
-        <w:pStyle w:val="NoSpacing"/>
-      </w:pPr>
-    </w:p>
-    <w:p>
-      <w:pPr>
-        <w:pStyle w:val="Heading2"/>
-      </w:pPr>
-      <w:bookmarkStart w:id="11" w:name="_Toc276250735"/>
-      <w:r>
-        <w:t>Softvérové rozhrania</w:t>
-      </w:r>
-      <w:bookmarkEnd w:id="11"/>
     </w:p>
     <w:tbl>
       <w:tblPr>
@@ -3866,11 +3864,11 @@
       <w:pPr>
         <w:pStyle w:val="Heading2"/>
       </w:pPr>
-      <w:bookmarkStart w:id="12" w:name="_Toc276250736"/>
+      <w:bookmarkStart w:id="11" w:name="_Toc276250736"/>
       <w:r>
         <w:t>Inicializačné požiadavky</w:t>
       </w:r>
-      <w:bookmarkEnd w:id="12"/>
+      <w:bookmarkEnd w:id="11"/>
     </w:p>
     <w:tbl>
       <w:tblPr>
@@ -3913,16 +3911,24 @@
     <w:p>
       <w:pPr>
         <w:pStyle w:val="Heading1"/>
-        <w:rPr>
-          <w:rFonts w:ascii="Times New Roman" w:hAnsi="Times New Roman"/>
-        </w:rPr>
-      </w:pPr>
-      <w:bookmarkStart w:id="13" w:name="_Toc276250737"/>
+      </w:pPr>
+      <w:bookmarkStart w:id="12" w:name="_Toc276250737"/>
       <w:r>
         <w:lastRenderedPageBreak/>
-        <w:t>Ďalšie požiadavky</w:t>
-      </w:r>
+        <w:t>Konkr</w:t>
+      </w:r>
+      <w:r>
+        <w:t>étne</w:t>
+      </w:r>
+      <w:r>
+        <w:t xml:space="preserve"> požiad</w:t>
+      </w:r>
+      <w:bookmarkStart w:id="13" w:name="_GoBack"/>
       <w:bookmarkEnd w:id="13"/>
+      <w:r>
+        <w:t>avky</w:t>
+      </w:r>
+      <w:bookmarkEnd w:id="12"/>
     </w:p>
     <w:p>
       <w:pPr>
@@ -8791,7 +8797,7 @@
 </file>
 
 <file path=customXml/itemProps1.xml><?xml version="1.0" encoding="utf-8"?>
-<ds:datastoreItem xmlns:ds="http://schemas.openxmlformats.org/officeDocument/2006/customXml" ds:itemID="{2F3093A8-4B6B-E244-8778-1DCBFBB4968B}">
+<ds:datastoreItem xmlns:ds="http://schemas.openxmlformats.org/officeDocument/2006/customXml" ds:itemID="{B8491422-5318-4148-8F2B-C53325576E92}">
   <ds:schemaRefs>
     <ds:schemaRef ds:uri="http://schemas.openxmlformats.org/officeDocument/2006/bibliography"/>
   </ds:schemaRefs>

</xml_diff>